<commit_message>
Changed HW5 Q4 to include the question
</commit_message>
<xml_diff>
--- a/Homework05/Homework 5 - Nisarg Patel.docx
+++ b/Homework05/Homework 5 - Nisarg Patel.docx
@@ -43,7 +43,25 @@
           <w:sz w:val="28"/>
           <w:szCs w:val="28"/>
         </w:rPr>
-        <w:t>CS 6650 Scalable Dist Systems</w:t>
+        <w:t xml:space="preserve">CS 6650 Scalable </w:t>
+      </w:r>
+      <w:proofErr w:type="spellStart"/>
+      <w:r>
+        <w:rPr>
+          <w:rFonts w:ascii="Cambria" w:hAnsi="Cambria"/>
+          <w:sz w:val="28"/>
+          <w:szCs w:val="28"/>
+        </w:rPr>
+        <w:t>Dist</w:t>
+      </w:r>
+      <w:proofErr w:type="spellEnd"/>
+      <w:r>
+        <w:rPr>
+          <w:rFonts w:ascii="Cambria" w:hAnsi="Cambria"/>
+          <w:sz w:val="28"/>
+          <w:szCs w:val="28"/>
+        </w:rPr>
+        <w:t xml:space="preserve"> Systems</w:t>
       </w:r>
     </w:p>
     <w:p>
@@ -67,6 +85,7 @@
         </w:rPr>
         <w:t>Homework #</w:t>
       </w:r>
+      <w:proofErr w:type="gramStart"/>
       <w:r>
         <w:rPr>
           <w:rFonts w:ascii="Cambria" w:hAnsi="Cambria"/>
@@ -91,6 +110,7 @@
         </w:rPr>
         <w:tab/>
       </w:r>
+      <w:proofErr w:type="gramEnd"/>
       <w:r>
         <w:rPr>
           <w:rFonts w:ascii="Cambria" w:hAnsi="Cambria"/>
@@ -263,6 +283,7 @@
           <w:rFonts w:ascii="Cambria" w:hAnsi="Cambria"/>
         </w:rPr>
       </w:pPr>
+      <w:proofErr w:type="gramStart"/>
       <w:r>
         <w:rPr>
           <w:rFonts w:ascii="Cambria" w:hAnsi="Cambria"/>
@@ -275,6 +296,7 @@
         </w:rPr>
         <w:tab/>
       </w:r>
+      <w:proofErr w:type="gramEnd"/>
       <w:r>
         <w:rPr>
           <w:rFonts w:ascii="Cambria" w:hAnsi="Cambria"/>
@@ -374,7 +396,21 @@
         <w:rPr>
           <w:rFonts w:ascii="Cambria" w:hAnsi="Cambria"/>
         </w:rPr>
-        <w:t>A conventional email communication includes a sender, a receiver and a channel over which email is sent.</w:t>
+        <w:t xml:space="preserve">A conventional email communication includes a sender, a </w:t>
+      </w:r>
+      <w:proofErr w:type="gramStart"/>
+      <w:r>
+        <w:rPr>
+          <w:rFonts w:ascii="Cambria" w:hAnsi="Cambria"/>
+        </w:rPr>
+        <w:t>receiver</w:t>
+      </w:r>
+      <w:proofErr w:type="gramEnd"/>
+      <w:r>
+        <w:rPr>
+          <w:rFonts w:ascii="Cambria" w:hAnsi="Cambria"/>
+        </w:rPr>
+        <w:t xml:space="preserve"> and a channel over which email is sent.</w:t>
       </w:r>
       <w:r>
         <w:rPr>
@@ -438,7 +474,21 @@
         <w:rPr>
           <w:rFonts w:ascii="Cambria" w:hAnsi="Cambria"/>
         </w:rPr>
-        <w:t xml:space="preserve"> The sender(or receiver) authentication is missing. It can be protected by digitally signing the email before sending it.</w:t>
+        <w:t xml:space="preserve"> The </w:t>
+      </w:r>
+      <w:proofErr w:type="gramStart"/>
+      <w:r>
+        <w:rPr>
+          <w:rFonts w:ascii="Cambria" w:hAnsi="Cambria"/>
+        </w:rPr>
+        <w:t>sender(</w:t>
+      </w:r>
+      <w:proofErr w:type="gramEnd"/>
+      <w:r>
+        <w:rPr>
+          <w:rFonts w:ascii="Cambria" w:hAnsi="Cambria"/>
+        </w:rPr>
+        <w:t>or receiver) authentication is missing. It can be protected by digitally signing the email before sending it.</w:t>
       </w:r>
     </w:p>
     <w:p>
@@ -525,7 +575,21 @@
         <w:rPr>
           <w:rFonts w:ascii="Cambria" w:hAnsi="Cambria"/>
         </w:rPr>
-        <w:t>in a time period in the channel</w:t>
+        <w:t xml:space="preserve">in </w:t>
+      </w:r>
+      <w:proofErr w:type="gramStart"/>
+      <w:r>
+        <w:rPr>
+          <w:rFonts w:ascii="Cambria" w:hAnsi="Cambria"/>
+        </w:rPr>
+        <w:t>a time period</w:t>
+      </w:r>
+      <w:proofErr w:type="gramEnd"/>
+      <w:r>
+        <w:rPr>
+          <w:rFonts w:ascii="Cambria" w:hAnsi="Cambria"/>
+        </w:rPr>
+        <w:t xml:space="preserve"> in the channel</w:t>
       </w:r>
       <w:r>
         <w:rPr>
@@ -675,7 +739,21 @@
         <w:rPr>
           <w:rFonts w:ascii="Cambria" w:hAnsi="Cambria"/>
         </w:rPr>
-        <w:t>Some of the defences against man-in-the-middle attacks during initial exchanges of public keys are:</w:t>
+        <w:t xml:space="preserve">Some of the </w:t>
+      </w:r>
+      <w:proofErr w:type="spellStart"/>
+      <w:r>
+        <w:rPr>
+          <w:rFonts w:ascii="Cambria" w:hAnsi="Cambria"/>
+        </w:rPr>
+        <w:t>defences</w:t>
+      </w:r>
+      <w:proofErr w:type="spellEnd"/>
+      <w:r>
+        <w:rPr>
+          <w:rFonts w:ascii="Cambria" w:hAnsi="Cambria"/>
+        </w:rPr>
+        <w:t xml:space="preserve"> against man-in-the-middle attacks during initial exchanges of public keys are:</w:t>
       </w:r>
     </w:p>
     <w:p>
@@ -695,7 +773,21 @@
         <w:rPr>
           <w:rFonts w:ascii="Cambria" w:hAnsi="Cambria"/>
         </w:rPr>
-        <w:t>A third-party key-distribution service can be used to get a public key certificate. This certificate can than be entrusted with security and public keys of both parties can be read from this certificate after ensuring the validity of the certificate.</w:t>
+        <w:t xml:space="preserve">A third-party key-distribution service can be used to get a public key certificate. This certificate can </w:t>
+      </w:r>
+      <w:proofErr w:type="spellStart"/>
+      <w:r>
+        <w:rPr>
+          <w:rFonts w:ascii="Cambria" w:hAnsi="Cambria"/>
+        </w:rPr>
+        <w:t>than</w:t>
+      </w:r>
+      <w:proofErr w:type="spellEnd"/>
+      <w:r>
+        <w:rPr>
+          <w:rFonts w:ascii="Cambria" w:hAnsi="Cambria"/>
+        </w:rPr>
+        <w:t xml:space="preserve"> be entrusted with security and public keys of both parties can be read from this certificate after ensuring the validity of the certificate.</w:t>
       </w:r>
     </w:p>
     <w:p>
@@ -835,7 +927,14 @@
         <w:rPr>
           <w:rFonts w:ascii="Cambria" w:hAnsi="Cambria"/>
         </w:rPr>
-        <w:t xml:space="preserve">(please ignore the last sentence – parallel processor enhancement part)  </w:t>
+        <w:t xml:space="preserve">(please ignore the last sentence – parallel processor enhancement </w:t>
+      </w:r>
+      <w:proofErr w:type="gramStart"/>
+      <w:r>
+        <w:rPr>
+          <w:rFonts w:ascii="Cambria" w:hAnsi="Cambria"/>
+        </w:rPr>
+        <w:t xml:space="preserve">part)  </w:t>
       </w:r>
       <w:r>
         <w:rPr>
@@ -843,6 +942,7 @@
         </w:rPr>
         <w:t>[</w:t>
       </w:r>
+      <w:proofErr w:type="gramEnd"/>
       <w:r>
         <w:rPr>
           <w:rFonts w:ascii="Cambria" w:hAnsi="Cambria"/>
@@ -981,11 +1081,19 @@
           <w:rFonts w:ascii="Cambria" w:hAnsi="Cambria"/>
         </w:rPr>
       </w:pPr>
-      <w:r>
-        <w:rPr>
-          <w:rFonts w:ascii="Cambria" w:hAnsi="Cambria"/>
-        </w:rPr>
-        <w:t xml:space="preserve">Performance  = </w:t>
+      <w:proofErr w:type="gramStart"/>
+      <w:r>
+        <w:rPr>
+          <w:rFonts w:ascii="Cambria" w:hAnsi="Cambria"/>
+        </w:rPr>
+        <w:t>Performance  =</w:t>
+      </w:r>
+      <w:proofErr w:type="gramEnd"/>
+      <w:r>
+        <w:rPr>
+          <w:rFonts w:ascii="Cambria" w:hAnsi="Cambria"/>
+        </w:rPr>
+        <w:t xml:space="preserve"> </w:t>
       </w:r>
       <m:oMath>
         <m:r>
@@ -1125,7 +1233,21 @@
         <w:rPr>
           <w:rFonts w:ascii="Cambria" w:hAnsi="Cambria"/>
         </w:rPr>
-        <w:t>Computer speed = 2000 Million Instructions / s</w:t>
+        <w:t xml:space="preserve">Computer speed = 2000 </w:t>
+      </w:r>
+      <w:proofErr w:type="gramStart"/>
+      <w:r>
+        <w:rPr>
+          <w:rFonts w:ascii="Cambria" w:hAnsi="Cambria"/>
+        </w:rPr>
+        <w:t>Million</w:t>
+      </w:r>
+      <w:proofErr w:type="gramEnd"/>
+      <w:r>
+        <w:rPr>
+          <w:rFonts w:ascii="Cambria" w:hAnsi="Cambria"/>
+        </w:rPr>
+        <w:t xml:space="preserve"> Instructions / s</w:t>
       </w:r>
     </w:p>
     <w:p>
@@ -1141,7 +1263,21 @@
         <w:rPr>
           <w:rFonts w:ascii="Cambria" w:hAnsi="Cambria"/>
         </w:rPr>
-        <w:t xml:space="preserve">Thus, time to compute inner loop per key = 10 / (2000 x 10^6) = 10/(2 x </w:t>
+        <w:t>Thus, time to compute inner loop per key = 10 / (2000 x 10^6) = 10</w:t>
+      </w:r>
+      <w:proofErr w:type="gramStart"/>
+      <w:r>
+        <w:rPr>
+          <w:rFonts w:ascii="Cambria" w:hAnsi="Cambria"/>
+        </w:rPr>
+        <w:t>/(</w:t>
+      </w:r>
+      <w:proofErr w:type="gramEnd"/>
+      <w:r>
+        <w:rPr>
+          <w:rFonts w:ascii="Cambria" w:hAnsi="Cambria"/>
+        </w:rPr>
+        <w:t xml:space="preserve">2 x </w:t>
       </w:r>
       <w:r>
         <w:rPr>
@@ -1360,11 +1496,19 @@
           <w:rFonts w:ascii="Cambria" w:hAnsi="Cambria"/>
         </w:rPr>
       </w:pPr>
-      <w:r>
-        <w:rPr>
-          <w:rFonts w:ascii="Cambria" w:hAnsi="Cambria"/>
-        </w:rPr>
-        <w:t xml:space="preserve">Performance  = </w:t>
+      <w:proofErr w:type="gramStart"/>
+      <w:r>
+        <w:rPr>
+          <w:rFonts w:ascii="Cambria" w:hAnsi="Cambria"/>
+        </w:rPr>
+        <w:t>Performance  =</w:t>
+      </w:r>
+      <w:proofErr w:type="gramEnd"/>
+      <w:r>
+        <w:rPr>
+          <w:rFonts w:ascii="Cambria" w:hAnsi="Cambria"/>
+        </w:rPr>
+        <w:t xml:space="preserve"> </w:t>
       </w:r>
       <w:r>
         <w:rPr>
@@ -1394,8 +1538,16 @@
         <w:rPr>
           <w:rFonts w:ascii="Cambria" w:hAnsi="Cambria"/>
         </w:rPr>
-        <w:t>Thus, time to encrypt 8 bytes = 8/(</w:t>
-      </w:r>
+        <w:t>Thus, time to encrypt 8 bytes = 8</w:t>
+      </w:r>
+      <w:proofErr w:type="gramStart"/>
+      <w:r>
+        <w:rPr>
+          <w:rFonts w:ascii="Cambria" w:hAnsi="Cambria"/>
+        </w:rPr>
+        <w:t>/(</w:t>
+      </w:r>
+      <w:proofErr w:type="gramEnd"/>
       <w:r>
         <w:rPr>
           <w:rFonts w:ascii="TimesNewRomanPSMT" w:hAnsi="TimesNewRomanPSMT" w:cs="TimesNewRomanPSMT"/>
@@ -1470,7 +1622,21 @@
         <w:rPr>
           <w:rFonts w:ascii="Cambria" w:hAnsi="Cambria"/>
         </w:rPr>
-        <w:t>Computer speed = 2000 Million Instructions / s</w:t>
+        <w:t xml:space="preserve">Computer speed = 2000 </w:t>
+      </w:r>
+      <w:proofErr w:type="gramStart"/>
+      <w:r>
+        <w:rPr>
+          <w:rFonts w:ascii="Cambria" w:hAnsi="Cambria"/>
+        </w:rPr>
+        <w:t>Million</w:t>
+      </w:r>
+      <w:proofErr w:type="gramEnd"/>
+      <w:r>
+        <w:rPr>
+          <w:rFonts w:ascii="Cambria" w:hAnsi="Cambria"/>
+        </w:rPr>
+        <w:t xml:space="preserve"> Instructions / s</w:t>
       </w:r>
     </w:p>
     <w:p>
@@ -1486,7 +1652,21 @@
         <w:rPr>
           <w:rFonts w:ascii="Cambria" w:hAnsi="Cambria"/>
         </w:rPr>
-        <w:t>Thus, time to compute inner loop per key = 10 / (2000 x 10^6) = 10/(2 x 10^9) = 5 x 10^-9 sec</w:t>
+        <w:t>Thus, time to compute inner loop per key = 10 / (2000 x 10^6) = 10</w:t>
+      </w:r>
+      <w:proofErr w:type="gramStart"/>
+      <w:r>
+        <w:rPr>
+          <w:rFonts w:ascii="Cambria" w:hAnsi="Cambria"/>
+        </w:rPr>
+        <w:t>/(</w:t>
+      </w:r>
+      <w:proofErr w:type="gramEnd"/>
+      <w:r>
+        <w:rPr>
+          <w:rFonts w:ascii="Cambria" w:hAnsi="Cambria"/>
+        </w:rPr>
+        <w:t>2 x 10^9) = 5 x 10^-9 sec</w:t>
       </w:r>
     </w:p>
     <w:p>
@@ -1779,7 +1959,21 @@
         <w:rPr>
           <w:rFonts w:ascii="Cambria" w:hAnsi="Cambria"/>
         </w:rPr>
-        <w:t>Multimedia Apps  Ch. 20  please answer</w:t>
+        <w:t xml:space="preserve">Multimedia </w:t>
+      </w:r>
+      <w:proofErr w:type="gramStart"/>
+      <w:r>
+        <w:rPr>
+          <w:rFonts w:ascii="Cambria" w:hAnsi="Cambria"/>
+        </w:rPr>
+        <w:t>Apps  Ch.</w:t>
+      </w:r>
+      <w:proofErr w:type="gramEnd"/>
+      <w:r>
+        <w:rPr>
+          <w:rFonts w:ascii="Cambria" w:hAnsi="Cambria"/>
+        </w:rPr>
+        <w:t xml:space="preserve"> 20  please answer</w:t>
       </w:r>
     </w:p>
     <w:p>
@@ -1942,7 +2136,21 @@
         <w:rPr>
           <w:rFonts w:ascii="Cambria" w:hAnsi="Cambria"/>
         </w:rPr>
-        <w:t xml:space="preserve">: These types of applications are used to provide a high quality audio and video data streams that are published through Web. For these applications, synchronization of data streams is not </w:t>
+        <w:t xml:space="preserve">: These types of applications are used to provide a </w:t>
+      </w:r>
+      <w:proofErr w:type="gramStart"/>
+      <w:r>
+        <w:rPr>
+          <w:rFonts w:ascii="Cambria" w:hAnsi="Cambria"/>
+        </w:rPr>
+        <w:t>high quality</w:t>
+      </w:r>
+      <w:proofErr w:type="gramEnd"/>
+      <w:r>
+        <w:rPr>
+          <w:rFonts w:ascii="Cambria" w:hAnsi="Cambria"/>
+        </w:rPr>
+        <w:t xml:space="preserve"> audio and video data streams that are published through Web. For these applications, synchronization of data streams is not </w:t>
       </w:r>
       <w:r>
         <w:rPr>
@@ -2100,13 +2308,55 @@
         <w:rPr>
           <w:rFonts w:ascii="Cambria" w:hAnsi="Cambria"/>
         </w:rPr>
-        <w:t xml:space="preserve"> These require that the delay should be greater than 100-300 ms to achieve synchronization. Since quality of service is not available in the internet, </w:t>
-      </w:r>
-      <w:r>
-        <w:rPr>
-          <w:rFonts w:ascii="Cambria" w:hAnsi="Cambria"/>
-        </w:rPr>
-        <w:t>these types of applications adjust the quality of media presentation. One way would be to drop some packets to ensure coordination. Other way is to use scaling of different types. Scaling in video streams include temporal scaling(reducing the resolution), spatial scaling(reducing the number of pixels per image), frequency scaling, amplitude scaling and color space scaling.</w:t>
+        <w:t xml:space="preserve"> These require that the delay should be greater than 100-300 </w:t>
+      </w:r>
+      <w:proofErr w:type="spellStart"/>
+      <w:r>
+        <w:rPr>
+          <w:rFonts w:ascii="Cambria" w:hAnsi="Cambria"/>
+        </w:rPr>
+        <w:t>ms</w:t>
+      </w:r>
+      <w:proofErr w:type="spellEnd"/>
+      <w:r>
+        <w:rPr>
+          <w:rFonts w:ascii="Cambria" w:hAnsi="Cambria"/>
+        </w:rPr>
+        <w:t xml:space="preserve"> to achieve synchronization. Since quality of service is not available </w:t>
+      </w:r>
+      <w:proofErr w:type="gramStart"/>
+      <w:r>
+        <w:rPr>
+          <w:rFonts w:ascii="Cambria" w:hAnsi="Cambria"/>
+        </w:rPr>
+        <w:t>in</w:t>
+      </w:r>
+      <w:proofErr w:type="gramEnd"/>
+      <w:r>
+        <w:rPr>
+          <w:rFonts w:ascii="Cambria" w:hAnsi="Cambria"/>
+        </w:rPr>
+        <w:t xml:space="preserve"> the internet, </w:t>
+      </w:r>
+      <w:r>
+        <w:rPr>
+          <w:rFonts w:ascii="Cambria" w:hAnsi="Cambria"/>
+        </w:rPr>
+        <w:t xml:space="preserve">these types of applications adjust the quality of media presentation. One way would be to drop some packets to ensure coordination. Other way is to use scaling of different types. Scaling in video streams include temporal </w:t>
+      </w:r>
+      <w:proofErr w:type="gramStart"/>
+      <w:r>
+        <w:rPr>
+          <w:rFonts w:ascii="Cambria" w:hAnsi="Cambria"/>
+        </w:rPr>
+        <w:t>scaling(</w:t>
+      </w:r>
+      <w:proofErr w:type="gramEnd"/>
+      <w:r>
+        <w:rPr>
+          <w:rFonts w:ascii="Cambria" w:hAnsi="Cambria"/>
+        </w:rPr>
+        <w:t>reducing the resolution), spatial scaling(reducing the number of pixels per image), frequency scaling, amplitude scaling and color space scaling.</w:t>
       </w:r>
       <w:r>
         <w:rPr>
@@ -2288,7 +2538,21 @@
         <w:rPr>
           <w:rFonts w:ascii="Cambria" w:hAnsi="Cambria"/>
         </w:rPr>
-        <w:t>sharing state information along with the data streams to update the current state at every users.</w:t>
+        <w:t xml:space="preserve">sharing state information along with the data streams to update the current state at every </w:t>
+      </w:r>
+      <w:proofErr w:type="gramStart"/>
+      <w:r>
+        <w:rPr>
+          <w:rFonts w:ascii="Cambria" w:hAnsi="Cambria"/>
+        </w:rPr>
+        <w:t>users</w:t>
+      </w:r>
+      <w:proofErr w:type="gramEnd"/>
+      <w:r>
+        <w:rPr>
+          <w:rFonts w:ascii="Cambria" w:hAnsi="Cambria"/>
+        </w:rPr>
+        <w:t>.</w:t>
       </w:r>
     </w:p>
     <w:p>
@@ -2334,13 +2598,41 @@
         <w:rPr>
           <w:rFonts w:ascii="Cambria" w:hAnsi="Cambria"/>
         </w:rPr>
-        <w:t>the session should have the audio and video performances of similar times</w:t>
-      </w:r>
-      <w:r>
-        <w:rPr>
-          <w:rFonts w:ascii="Cambria" w:hAnsi="Cambria"/>
-        </w:rPr>
-        <w:t>(within 50 ms)</w:t>
+        <w:t xml:space="preserve">the session should have the audio and video performances of similar </w:t>
+      </w:r>
+      <w:proofErr w:type="gramStart"/>
+      <w:r>
+        <w:rPr>
+          <w:rFonts w:ascii="Cambria" w:hAnsi="Cambria"/>
+        </w:rPr>
+        <w:t>times</w:t>
+      </w:r>
+      <w:r>
+        <w:rPr>
+          <w:rFonts w:ascii="Cambria" w:hAnsi="Cambria"/>
+        </w:rPr>
+        <w:t>(</w:t>
+      </w:r>
+      <w:proofErr w:type="gramEnd"/>
+      <w:r>
+        <w:rPr>
+          <w:rFonts w:ascii="Cambria" w:hAnsi="Cambria"/>
+        </w:rPr>
+        <w:t xml:space="preserve">within 50 </w:t>
+      </w:r>
+      <w:proofErr w:type="spellStart"/>
+      <w:r>
+        <w:rPr>
+          <w:rFonts w:ascii="Cambria" w:hAnsi="Cambria"/>
+        </w:rPr>
+        <w:t>ms</w:t>
+      </w:r>
+      <w:proofErr w:type="spellEnd"/>
+      <w:r>
+        <w:rPr>
+          <w:rFonts w:ascii="Cambria" w:hAnsi="Cambria"/>
+        </w:rPr>
+        <w:t>)</w:t>
       </w:r>
       <w:r>
         <w:rPr>
@@ -2578,7 +2870,21 @@
         <w:rPr>
           <w:rFonts w:ascii="Cambria" w:hAnsi="Cambria"/>
         </w:rPr>
-        <w:t>public interface QoSManager {</w:t>
+        <w:t xml:space="preserve">public interface </w:t>
+      </w:r>
+      <w:proofErr w:type="spellStart"/>
+      <w:r>
+        <w:rPr>
+          <w:rFonts w:ascii="Cambria" w:hAnsi="Cambria"/>
+        </w:rPr>
+        <w:t>QoSManager</w:t>
+      </w:r>
+      <w:proofErr w:type="spellEnd"/>
+      <w:r>
+        <w:rPr>
+          <w:rFonts w:ascii="Cambria" w:hAnsi="Cambria"/>
+        </w:rPr>
+        <w:t xml:space="preserve"> {</w:t>
       </w:r>
     </w:p>
     <w:p>
@@ -2653,8 +2959,16 @@
         <w:rPr>
           <w:rFonts w:ascii="Cambria" w:hAnsi="Cambria"/>
         </w:rPr>
-        <w:t>Quality of service negotiation: An application would request resource requirements to the QoS Manager. QoS Manager then looks at the available resources and negotiates with the application if not enough resources are available. It then returns a ResourceContract</w:t>
-      </w:r>
+        <w:t xml:space="preserve">Quality of service negotiation: An application would request resource requirements to the QoS Manager. QoS Manager then looks at the available resources and negotiates with the application if not enough resources are available. It then returns a </w:t>
+      </w:r>
+      <w:proofErr w:type="spellStart"/>
+      <w:r>
+        <w:rPr>
+          <w:rFonts w:ascii="Cambria" w:hAnsi="Cambria"/>
+        </w:rPr>
+        <w:t>ResourceContract</w:t>
+      </w:r>
+      <w:proofErr w:type="spellEnd"/>
       <w:r>
         <w:rPr>
           <w:rFonts w:ascii="Cambria" w:hAnsi="Cambria"/>
@@ -2687,11 +3001,41 @@
           <w:rFonts w:ascii="Cambria" w:hAnsi="Cambria"/>
         </w:rPr>
       </w:pPr>
-      <w:r>
-        <w:rPr>
-          <w:rFonts w:ascii="Cambria" w:hAnsi="Cambria"/>
-        </w:rPr>
-        <w:t>ResourceContract Negotiate(QoSRequirements requirements);</w:t>
+      <w:proofErr w:type="spellStart"/>
+      <w:r>
+        <w:rPr>
+          <w:rFonts w:ascii="Cambria" w:hAnsi="Cambria"/>
+        </w:rPr>
+        <w:t>ResourceContract</w:t>
+      </w:r>
+      <w:proofErr w:type="spellEnd"/>
+      <w:r>
+        <w:rPr>
+          <w:rFonts w:ascii="Cambria" w:hAnsi="Cambria"/>
+        </w:rPr>
+        <w:t xml:space="preserve"> </w:t>
+      </w:r>
+      <w:proofErr w:type="gramStart"/>
+      <w:r>
+        <w:rPr>
+          <w:rFonts w:ascii="Cambria" w:hAnsi="Cambria"/>
+        </w:rPr>
+        <w:t>Negotiate(</w:t>
+      </w:r>
+      <w:proofErr w:type="spellStart"/>
+      <w:proofErr w:type="gramEnd"/>
+      <w:r>
+        <w:rPr>
+          <w:rFonts w:ascii="Cambria" w:hAnsi="Cambria"/>
+        </w:rPr>
+        <w:t>QoSRequirements</w:t>
+      </w:r>
+      <w:proofErr w:type="spellEnd"/>
+      <w:r>
+        <w:rPr>
+          <w:rFonts w:ascii="Cambria" w:hAnsi="Cambria"/>
+        </w:rPr>
+        <w:t xml:space="preserve"> requirements);</w:t>
       </w:r>
     </w:p>
     <w:p>
@@ -2717,7 +3061,21 @@
         <w:rPr>
           <w:rFonts w:ascii="Cambria" w:hAnsi="Cambria"/>
         </w:rPr>
-        <w:t>Here, QoSRequirements is an object that contains the information about the requirements including Bandwidth, Latency and Loss Rate and resources of the components required.</w:t>
+        <w:t xml:space="preserve">Here, </w:t>
+      </w:r>
+      <w:proofErr w:type="spellStart"/>
+      <w:r>
+        <w:rPr>
+          <w:rFonts w:ascii="Cambria" w:hAnsi="Cambria"/>
+        </w:rPr>
+        <w:t>QoSRequirements</w:t>
+      </w:r>
+      <w:proofErr w:type="spellEnd"/>
+      <w:r>
+        <w:rPr>
+          <w:rFonts w:ascii="Cambria" w:hAnsi="Cambria"/>
+        </w:rPr>
+        <w:t xml:space="preserve"> is an object that contains the information about the requirements including Bandwidth, Latency and Loss Rate and resources of the components required.</w:t>
       </w:r>
       <w:r>
         <w:rPr>
@@ -2739,19 +3097,51 @@
         <w:rPr>
           <w:rFonts w:ascii="Cambria" w:hAnsi="Cambria"/>
         </w:rPr>
-        <w:t>Negotiate would have to call ApplicationNegotiate(</w:t>
-      </w:r>
-      <w:r>
-        <w:rPr>
-          <w:rFonts w:ascii="Cambria" w:hAnsi="Cambria"/>
-        </w:rPr>
-        <w:t xml:space="preserve">QoSRequirements </w:t>
-      </w:r>
-      <w:r>
-        <w:rPr>
-          <w:rFonts w:ascii="Cambria" w:hAnsi="Cambria"/>
-        </w:rPr>
-        <w:t>possibleRequirements) if the original requirements cannot be fulfilled.</w:t>
+        <w:t xml:space="preserve">Negotiate would have to call </w:t>
+      </w:r>
+      <w:proofErr w:type="spellStart"/>
+      <w:proofErr w:type="gramStart"/>
+      <w:r>
+        <w:rPr>
+          <w:rFonts w:ascii="Cambria" w:hAnsi="Cambria"/>
+        </w:rPr>
+        <w:t>ApplicationNegotiate</w:t>
+      </w:r>
+      <w:proofErr w:type="spellEnd"/>
+      <w:r>
+        <w:rPr>
+          <w:rFonts w:ascii="Cambria" w:hAnsi="Cambria"/>
+        </w:rPr>
+        <w:t>(</w:t>
+      </w:r>
+      <w:proofErr w:type="spellStart"/>
+      <w:proofErr w:type="gramEnd"/>
+      <w:r>
+        <w:rPr>
+          <w:rFonts w:ascii="Cambria" w:hAnsi="Cambria"/>
+        </w:rPr>
+        <w:t>QoSRequirements</w:t>
+      </w:r>
+      <w:proofErr w:type="spellEnd"/>
+      <w:r>
+        <w:rPr>
+          <w:rFonts w:ascii="Cambria" w:hAnsi="Cambria"/>
+        </w:rPr>
+        <w:t xml:space="preserve"> </w:t>
+      </w:r>
+      <w:proofErr w:type="spellStart"/>
+      <w:r>
+        <w:rPr>
+          <w:rFonts w:ascii="Cambria" w:hAnsi="Cambria"/>
+        </w:rPr>
+        <w:t>possibleRequirements</w:t>
+      </w:r>
+      <w:proofErr w:type="spellEnd"/>
+      <w:r>
+        <w:rPr>
+          <w:rFonts w:ascii="Cambria" w:hAnsi="Cambria"/>
+        </w:rPr>
+        <w:t>) if the original requirements cannot be fulfilled.</w:t>
       </w:r>
     </w:p>
     <w:p>
@@ -2792,7 +3182,63 @@
         <w:rPr>
           <w:rFonts w:ascii="Cambria" w:hAnsi="Cambria"/>
         </w:rPr>
-        <w:t>After receiving the ResourceContract, the application can run normally. The application would then have to nofity the QoSManager if there are any changes in the ResourceRequirements. Application can then call:</w:t>
+        <w:t xml:space="preserve">After receiving the </w:t>
+      </w:r>
+      <w:proofErr w:type="spellStart"/>
+      <w:r>
+        <w:rPr>
+          <w:rFonts w:ascii="Cambria" w:hAnsi="Cambria"/>
+        </w:rPr>
+        <w:t>ResourceContract</w:t>
+      </w:r>
+      <w:proofErr w:type="spellEnd"/>
+      <w:r>
+        <w:rPr>
+          <w:rFonts w:ascii="Cambria" w:hAnsi="Cambria"/>
+        </w:rPr>
+        <w:t xml:space="preserve">, the application can run normally. The application would then have to </w:t>
+      </w:r>
+      <w:proofErr w:type="spellStart"/>
+      <w:r>
+        <w:rPr>
+          <w:rFonts w:ascii="Cambria" w:hAnsi="Cambria"/>
+        </w:rPr>
+        <w:t>nofity</w:t>
+      </w:r>
+      <w:proofErr w:type="spellEnd"/>
+      <w:r>
+        <w:rPr>
+          <w:rFonts w:ascii="Cambria" w:hAnsi="Cambria"/>
+        </w:rPr>
+        <w:t xml:space="preserve"> the </w:t>
+      </w:r>
+      <w:proofErr w:type="spellStart"/>
+      <w:r>
+        <w:rPr>
+          <w:rFonts w:ascii="Cambria" w:hAnsi="Cambria"/>
+        </w:rPr>
+        <w:t>QoSManager</w:t>
+      </w:r>
+      <w:proofErr w:type="spellEnd"/>
+      <w:r>
+        <w:rPr>
+          <w:rFonts w:ascii="Cambria" w:hAnsi="Cambria"/>
+        </w:rPr>
+        <w:t xml:space="preserve"> if there are any changes in the </w:t>
+      </w:r>
+      <w:proofErr w:type="spellStart"/>
+      <w:r>
+        <w:rPr>
+          <w:rFonts w:ascii="Cambria" w:hAnsi="Cambria"/>
+        </w:rPr>
+        <w:t>ResourceRequirements</w:t>
+      </w:r>
+      <w:proofErr w:type="spellEnd"/>
+      <w:r>
+        <w:rPr>
+          <w:rFonts w:ascii="Cambria" w:hAnsi="Cambria"/>
+        </w:rPr>
+        <w:t>. Application can then call:</w:t>
       </w:r>
       <w:r>
         <w:rPr>
@@ -2810,11 +3256,63 @@
           <w:rFonts w:ascii="Cambria" w:hAnsi="Cambria"/>
         </w:rPr>
       </w:pPr>
-      <w:r>
-        <w:rPr>
-          <w:rFonts w:ascii="Cambria" w:hAnsi="Cambria"/>
-        </w:rPr>
-        <w:t>ResourceContract NotifyRequirementChanged(QoSRequirements newRequirements);</w:t>
+      <w:proofErr w:type="spellStart"/>
+      <w:r>
+        <w:rPr>
+          <w:rFonts w:ascii="Cambria" w:hAnsi="Cambria"/>
+        </w:rPr>
+        <w:t>ResourceContract</w:t>
+      </w:r>
+      <w:proofErr w:type="spellEnd"/>
+      <w:r>
+        <w:rPr>
+          <w:rFonts w:ascii="Cambria" w:hAnsi="Cambria"/>
+        </w:rPr>
+        <w:t xml:space="preserve"> </w:t>
+      </w:r>
+      <w:proofErr w:type="spellStart"/>
+      <w:proofErr w:type="gramStart"/>
+      <w:r>
+        <w:rPr>
+          <w:rFonts w:ascii="Cambria" w:hAnsi="Cambria"/>
+        </w:rPr>
+        <w:t>NotifyRequirementChanged</w:t>
+      </w:r>
+      <w:proofErr w:type="spellEnd"/>
+      <w:r>
+        <w:rPr>
+          <w:rFonts w:ascii="Cambria" w:hAnsi="Cambria"/>
+        </w:rPr>
+        <w:t>(</w:t>
+      </w:r>
+      <w:proofErr w:type="spellStart"/>
+      <w:proofErr w:type="gramEnd"/>
+      <w:r>
+        <w:rPr>
+          <w:rFonts w:ascii="Cambria" w:hAnsi="Cambria"/>
+        </w:rPr>
+        <w:t>QoSRequirements</w:t>
+      </w:r>
+      <w:proofErr w:type="spellEnd"/>
+      <w:r>
+        <w:rPr>
+          <w:rFonts w:ascii="Cambria" w:hAnsi="Cambria"/>
+        </w:rPr>
+        <w:t xml:space="preserve"> </w:t>
+      </w:r>
+      <w:proofErr w:type="spellStart"/>
+      <w:r>
+        <w:rPr>
+          <w:rFonts w:ascii="Cambria" w:hAnsi="Cambria"/>
+        </w:rPr>
+        <w:t>newRequirements</w:t>
+      </w:r>
+      <w:proofErr w:type="spellEnd"/>
+      <w:r>
+        <w:rPr>
+          <w:rFonts w:ascii="Cambria" w:hAnsi="Cambria"/>
+        </w:rPr>
+        <w:t>);</w:t>
       </w:r>
     </w:p>
     <w:p>
@@ -2840,19 +3338,57 @@
         <w:rPr>
           <w:rFonts w:ascii="Cambria" w:hAnsi="Cambria"/>
         </w:rPr>
-        <w:t xml:space="preserve">This method which check the requirements again. If it is decreased, then additional resources are released and a new ResourceContract is sent back to the application. If increased, then it should perform QoS negotiation again by calling </w:t>
-      </w:r>
-      <w:r>
-        <w:rPr>
-          <w:rFonts w:ascii="Cambria" w:hAnsi="Cambria"/>
-        </w:rPr>
-        <w:t>Negotiate(QoSRequirements requirements)</w:t>
-      </w:r>
-      <w:r>
-        <w:rPr>
-          <w:rFonts w:ascii="Cambria" w:hAnsi="Cambria"/>
-        </w:rPr>
-        <w:t>.</w:t>
+        <w:t xml:space="preserve">This method which </w:t>
+      </w:r>
+      <w:proofErr w:type="gramStart"/>
+      <w:r>
+        <w:rPr>
+          <w:rFonts w:ascii="Cambria" w:hAnsi="Cambria"/>
+        </w:rPr>
+        <w:t>check</w:t>
+      </w:r>
+      <w:proofErr w:type="gramEnd"/>
+      <w:r>
+        <w:rPr>
+          <w:rFonts w:ascii="Cambria" w:hAnsi="Cambria"/>
+        </w:rPr>
+        <w:t xml:space="preserve"> the requirements again. If it is decreased, then additional resources are released and a new </w:t>
+      </w:r>
+      <w:proofErr w:type="spellStart"/>
+      <w:r>
+        <w:rPr>
+          <w:rFonts w:ascii="Cambria" w:hAnsi="Cambria"/>
+        </w:rPr>
+        <w:t>ResourceContract</w:t>
+      </w:r>
+      <w:proofErr w:type="spellEnd"/>
+      <w:r>
+        <w:rPr>
+          <w:rFonts w:ascii="Cambria" w:hAnsi="Cambria"/>
+        </w:rPr>
+        <w:t xml:space="preserve"> is sent back to the application. If increased, then it should perform QoS negotiation again by calling </w:t>
+      </w:r>
+      <w:proofErr w:type="gramStart"/>
+      <w:r>
+        <w:rPr>
+          <w:rFonts w:ascii="Cambria" w:hAnsi="Cambria"/>
+        </w:rPr>
+        <w:t>Negotiate(</w:t>
+      </w:r>
+      <w:proofErr w:type="spellStart"/>
+      <w:proofErr w:type="gramEnd"/>
+      <w:r>
+        <w:rPr>
+          <w:rFonts w:ascii="Cambria" w:hAnsi="Cambria"/>
+        </w:rPr>
+        <w:t>QoSRequirements</w:t>
+      </w:r>
+      <w:proofErr w:type="spellEnd"/>
+      <w:r>
+        <w:rPr>
+          <w:rFonts w:ascii="Cambria" w:hAnsi="Cambria"/>
+        </w:rPr>
+        <w:t xml:space="preserve"> requirements).</w:t>
       </w:r>
     </w:p>
     <w:p>
@@ -2871,25 +3407,22 @@
     </w:p>
     <w:p>
       <w:pPr>
-        <w:pStyle w:val="ListParagraph"/>
-        <w:spacing w:after="0"/>
-        <w:rPr>
-          <w:rFonts w:ascii="Cambria" w:hAnsi="Cambria"/>
-        </w:rPr>
-      </w:pPr>
-    </w:p>
-    <w:p>
-      <w:pPr>
-        <w:pStyle w:val="ListParagraph"/>
-        <w:spacing w:after="0"/>
-        <w:rPr>
-          <w:rFonts w:ascii="Cambria" w:hAnsi="Cambria"/>
-        </w:rPr>
-      </w:pPr>
-    </w:p>
-    <w:p>
-      <w:pPr>
-        <w:pStyle w:val="ListParagraph"/>
+        <w:spacing w:after="0"/>
+        <w:rPr>
+          <w:rFonts w:ascii="Cambria" w:hAnsi="Cambria"/>
+        </w:rPr>
+      </w:pPr>
+    </w:p>
+    <w:p>
+      <w:pPr>
+        <w:spacing w:after="0"/>
+        <w:rPr>
+          <w:rFonts w:ascii="Cambria" w:hAnsi="Cambria"/>
+        </w:rPr>
+      </w:pPr>
+    </w:p>
+    <w:p>
+      <w:pPr>
         <w:spacing w:after="0"/>
         <w:rPr>
           <w:rFonts w:ascii="Cambria" w:hAnsi="Cambria"/>
@@ -3020,7 +3553,7 @@
           <w:b/>
           <w:bCs/>
         </w:rPr>
-        <w:t xml:space="preserve"> (Sol 14.1)</w:t>
+        <w:t xml:space="preserve"> </w:t>
       </w:r>
     </w:p>
     <w:p>
@@ -3109,7 +3642,21 @@
         <w:rPr>
           <w:rFonts w:ascii="Cambria" w:hAnsi="Cambria"/>
         </w:rPr>
-        <w:t>= 4/(120+4) = 0.03</w:t>
+        <w:t>= 4</w:t>
+      </w:r>
+      <w:proofErr w:type="gramStart"/>
+      <w:r>
+        <w:rPr>
+          <w:rFonts w:ascii="Cambria" w:hAnsi="Cambria"/>
+        </w:rPr>
+        <w:t>/(</w:t>
+      </w:r>
+      <w:proofErr w:type="gramEnd"/>
+      <w:r>
+        <w:rPr>
+          <w:rFonts w:ascii="Cambria" w:hAnsi="Cambria"/>
+        </w:rPr>
+        <w:t>120+4) = 0.03</w:t>
       </w:r>
       <w:r>
         <w:rPr>
@@ -3206,13 +3753,7 @@
           <w:rPr>
             <w:rFonts w:ascii="Cambria Math" w:hAnsi="Cambria Math"/>
           </w:rPr>
-          <m:t>=</m:t>
-        </m:r>
-        <m:r>
-          <w:rPr>
-            <w:rFonts w:ascii="Cambria Math" w:hAnsi="Cambria Math"/>
-          </w:rPr>
-          <m:t xml:space="preserve">1 – </m:t>
+          <m:t xml:space="preserve">=1 – </m:t>
         </m:r>
         <m:sSup>
           <m:sSupPr>
@@ -3380,96 +3921,6 @@
         <w:spacing w:after="0"/>
         <w:rPr>
           <w:rFonts w:ascii="Cambria" w:hAnsi="Cambria"/>
-          <w:b/>
-          <w:bCs/>
-        </w:rPr>
-      </w:pPr>
-    </w:p>
-    <w:p>
-      <w:pPr>
-        <w:autoSpaceDE w:val="0"/>
-        <w:autoSpaceDN w:val="0"/>
-        <w:adjustRightInd w:val="0"/>
-        <w:spacing w:after="0" w:line="240" w:lineRule="auto"/>
-        <w:rPr>
-          <w:rFonts w:ascii="TimesNewRomanPSMT" w:hAnsi="TimesNewRomanPSMT" w:cs="TimesNewRomanPSMT"/>
-          <w:sz w:val="20"/>
-          <w:szCs w:val="20"/>
-        </w:rPr>
-      </w:pPr>
-      <w:r>
-        <w:rPr>
-          <w:rFonts w:ascii="TimesNewRomanPSMT" w:hAnsi="TimesNewRomanPSMT" w:cs="TimesNewRomanPSMT"/>
-          <w:sz w:val="20"/>
-          <w:szCs w:val="20"/>
-        </w:rPr>
-        <w:t>Three computers together provide a replicated service. The manufacturers claim that</w:t>
-      </w:r>
-    </w:p>
-    <w:p>
-      <w:pPr>
-        <w:autoSpaceDE w:val="0"/>
-        <w:autoSpaceDN w:val="0"/>
-        <w:adjustRightInd w:val="0"/>
-        <w:spacing w:after="0" w:line="240" w:lineRule="auto"/>
-        <w:rPr>
-          <w:rFonts w:ascii="TimesNewRomanPSMT" w:hAnsi="TimesNewRomanPSMT" w:cs="TimesNewRomanPSMT"/>
-          <w:sz w:val="20"/>
-          <w:szCs w:val="20"/>
-        </w:rPr>
-      </w:pPr>
-      <w:r>
-        <w:rPr>
-          <w:rFonts w:ascii="TimesNewRomanPSMT" w:hAnsi="TimesNewRomanPSMT" w:cs="TimesNewRomanPSMT"/>
-          <w:sz w:val="20"/>
-          <w:szCs w:val="20"/>
-        </w:rPr>
-        <w:t>each computer has a mean time between failure of five days; a failure typically takes</w:t>
-      </w:r>
-    </w:p>
-    <w:p>
-      <w:pPr>
-        <w:spacing w:after="0"/>
-        <w:rPr>
-          <w:rFonts w:ascii="Times-Italic" w:hAnsi="Times-Italic" w:cs="Times-Italic"/>
-          <w:i/>
-          <w:iCs/>
-          <w:sz w:val="20"/>
-          <w:szCs w:val="20"/>
-        </w:rPr>
-      </w:pPr>
-      <w:r>
-        <w:rPr>
-          <w:rFonts w:ascii="TimesNewRomanPSMT" w:hAnsi="TimesNewRomanPSMT" w:cs="TimesNewRomanPSMT"/>
-          <w:sz w:val="20"/>
-          <w:szCs w:val="20"/>
-        </w:rPr>
-        <w:t xml:space="preserve">four hours to fix. What is the availability of the replicated service? </w:t>
-      </w:r>
-      <w:r>
-        <w:rPr>
-          <w:rFonts w:ascii="Times-Italic" w:hAnsi="Times-Italic" w:cs="Times-Italic"/>
-          <w:i/>
-          <w:iCs/>
-          <w:sz w:val="20"/>
-          <w:szCs w:val="20"/>
-        </w:rPr>
-        <w:t>page 766</w:t>
-      </w:r>
-    </w:p>
-    <w:p>
-      <w:pPr>
-        <w:spacing w:after="0"/>
-        <w:rPr>
-          <w:rFonts w:ascii="Cambria" w:hAnsi="Cambria"/>
-        </w:rPr>
-      </w:pPr>
-    </w:p>
-    <w:p>
-      <w:pPr>
-        <w:spacing w:after="0"/>
-        <w:rPr>
-          <w:rFonts w:ascii="Cambria" w:hAnsi="Cambria"/>
         </w:rPr>
       </w:pPr>
       <w:r>
@@ -3634,7 +4085,21 @@
         <w:rPr>
           <w:rFonts w:ascii="Cambria" w:hAnsi="Cambria"/>
         </w:rPr>
-        <w:t xml:space="preserve"> takes into account the availability of all the components and measures the percentage of time, in which all the components function properly.</w:t>
+        <w:t xml:space="preserve"> </w:t>
+      </w:r>
+      <w:proofErr w:type="gramStart"/>
+      <w:r>
+        <w:rPr>
+          <w:rFonts w:ascii="Cambria" w:hAnsi="Cambria"/>
+        </w:rPr>
+        <w:t>takes into account</w:t>
+      </w:r>
+      <w:proofErr w:type="gramEnd"/>
+      <w:r>
+        <w:rPr>
+          <w:rFonts w:ascii="Cambria" w:hAnsi="Cambria"/>
+        </w:rPr>
+        <w:t xml:space="preserve"> the availability of all the components and measures the percentage of time, in which all the components function properly.</w:t>
       </w:r>
       <w:r>
         <w:rPr>
@@ -3733,7 +4198,21 @@
         <w:rPr>
           <w:rFonts w:ascii="Cambria" w:hAnsi="Cambria"/>
         </w:rPr>
-        <w:t>Based on these availability, we can calculate the availability of each component as follows:</w:t>
+        <w:t xml:space="preserve">Based on </w:t>
+      </w:r>
+      <w:proofErr w:type="gramStart"/>
+      <w:r>
+        <w:rPr>
+          <w:rFonts w:ascii="Cambria" w:hAnsi="Cambria"/>
+        </w:rPr>
+        <w:t>these availability</w:t>
+      </w:r>
+      <w:proofErr w:type="gramEnd"/>
+      <w:r>
+        <w:rPr>
+          <w:rFonts w:ascii="Cambria" w:hAnsi="Cambria"/>
+        </w:rPr>
+        <w:t>, we can calculate the availability of each component as follows:</w:t>
       </w:r>
     </w:p>
     <w:p>
@@ -3771,13 +4250,7 @@
           <w:rPr>
             <w:rFonts w:ascii="Cambria Math" w:hAnsi="Cambria Math"/>
           </w:rPr>
-          <m:t>=</m:t>
-        </m:r>
-        <m:r>
-          <w:rPr>
-            <w:rFonts w:ascii="Cambria Math" w:hAnsi="Cambria Math"/>
-          </w:rPr>
-          <m:t xml:space="preserve">1 – </m:t>
+          <m:t xml:space="preserve">=1 – </m:t>
         </m:r>
         <m:sSup>
           <m:sSupPr>
@@ -3838,16 +4311,7 @@
                   <w:rPr>
                     <w:rFonts w:ascii="Cambria Math" w:hAnsi="Cambria Math"/>
                   </w:rPr>
-                  <m:t>0.0</m:t>
-                </m:r>
-                <m:r>
-                  <m:rPr>
-                    <m:sty m:val="p"/>
-                  </m:rPr>
-                  <w:rPr>
-                    <w:rFonts w:ascii="Cambria Math" w:hAnsi="Cambria Math"/>
-                  </w:rPr>
-                  <m:t>1</m:t>
+                  <m:t>0.01</m:t>
                 </m:r>
               </m:e>
             </m:d>
@@ -3892,13 +4356,7 @@
         <w:rPr>
           <w:rFonts w:ascii="Cambria" w:hAnsi="Cambria"/>
         </w:rPr>
-        <w:t xml:space="preserve"> 0.9999</w:t>
-      </w:r>
-      <w:r>
-        <w:rPr>
-          <w:rFonts w:ascii="Cambria" w:hAnsi="Cambria"/>
-        </w:rPr>
-        <w:t xml:space="preserve"> </w:t>
+        <w:t xml:space="preserve"> 0.9999 </w:t>
       </w:r>
       <w:r>
         <w:rPr>
@@ -3921,31 +4379,8 @@
         <w:rPr>
           <w:rFonts w:ascii="Cambria" w:hAnsi="Cambria"/>
         </w:rPr>
-        <w:t xml:space="preserve">Availability of </w:t>
-      </w:r>
-      <w:r>
-        <w:rPr>
-          <w:rFonts w:ascii="Cambria" w:hAnsi="Cambria"/>
-        </w:rPr>
-        <w:t>app</w:t>
-      </w:r>
-      <w:r>
-        <w:rPr>
-          <w:rFonts w:ascii="Cambria" w:hAnsi="Cambria"/>
-        </w:rPr>
-        <w:t xml:space="preserve"> server component = 1 – (probability of all </w:t>
-      </w:r>
-      <w:r>
-        <w:rPr>
-          <w:rFonts w:ascii="Cambria" w:hAnsi="Cambria"/>
-        </w:rPr>
-        <w:t xml:space="preserve">app </w:t>
-      </w:r>
-      <w:r>
-        <w:rPr>
-          <w:rFonts w:ascii="Cambria" w:hAnsi="Cambria"/>
-        </w:rPr>
-        <w:t>servers failing at a time)</w:t>
+        <w:lastRenderedPageBreak/>
+        <w:t>Availability of app server component = 1 – (probability of all app servers failing at a time)</w:t>
       </w:r>
     </w:p>
     <w:p>
@@ -3968,13 +4403,7 @@
           <w:rPr>
             <w:rFonts w:ascii="Cambria Math" w:hAnsi="Cambria Math"/>
           </w:rPr>
-          <m:t>=</m:t>
-        </m:r>
-        <m:r>
-          <w:rPr>
-            <w:rFonts w:ascii="Cambria Math" w:hAnsi="Cambria Math"/>
-          </w:rPr>
-          <m:t xml:space="preserve">1 – </m:t>
+          <m:t xml:space="preserve">=1 – </m:t>
         </m:r>
         <m:sSup>
           <m:sSupPr>
@@ -4035,16 +4464,7 @@
                   <w:rPr>
                     <w:rFonts w:ascii="Cambria Math" w:hAnsi="Cambria Math"/>
                   </w:rPr>
-                  <m:t>0.0</m:t>
-                </m:r>
-                <m:r>
-                  <m:rPr>
-                    <m:sty m:val="p"/>
-                  </m:rPr>
-                  <w:rPr>
-                    <w:rFonts w:ascii="Cambria Math" w:hAnsi="Cambria Math"/>
-                  </w:rPr>
-                  <m:t>5</m:t>
+                  <m:t>0.05</m:t>
                 </m:r>
               </m:e>
             </m:d>
@@ -4089,19 +4509,7 @@
         <w:rPr>
           <w:rFonts w:ascii="Cambria" w:hAnsi="Cambria"/>
         </w:rPr>
-        <w:t xml:space="preserve"> 0.99</w:t>
-      </w:r>
-      <w:r>
-        <w:rPr>
-          <w:rFonts w:ascii="Cambria" w:hAnsi="Cambria"/>
-        </w:rPr>
-        <w:t>75</w:t>
-      </w:r>
-      <w:r>
-        <w:rPr>
-          <w:rFonts w:ascii="Cambria" w:hAnsi="Cambria"/>
-        </w:rPr>
-        <w:t xml:space="preserve"> </w:t>
+        <w:t xml:space="preserve"> 0.9975 </w:t>
       </w:r>
       <w:r>
         <w:rPr>
@@ -4140,31 +4548,7 @@
         <w:rPr>
           <w:rFonts w:ascii="Cambria" w:hAnsi="Cambria"/>
         </w:rPr>
-        <w:t xml:space="preserve">Availability of </w:t>
-      </w:r>
-      <w:r>
-        <w:rPr>
-          <w:rFonts w:ascii="Cambria" w:hAnsi="Cambria"/>
-        </w:rPr>
-        <w:t>database</w:t>
-      </w:r>
-      <w:r>
-        <w:rPr>
-          <w:rFonts w:ascii="Cambria" w:hAnsi="Cambria"/>
-        </w:rPr>
-        <w:t xml:space="preserve"> server component = 1 – (probability of all </w:t>
-      </w:r>
-      <w:r>
-        <w:rPr>
-          <w:rFonts w:ascii="Cambria" w:hAnsi="Cambria"/>
-        </w:rPr>
-        <w:t>database</w:t>
-      </w:r>
-      <w:r>
-        <w:rPr>
-          <w:rFonts w:ascii="Cambria" w:hAnsi="Cambria"/>
-        </w:rPr>
-        <w:t xml:space="preserve"> servers failing at a time)</w:t>
+        <w:t>Availability of database server component = 1 – (probability of all database servers failing at a time)</w:t>
       </w:r>
     </w:p>
     <w:p>
@@ -4187,13 +4571,7 @@
           <w:rPr>
             <w:rFonts w:ascii="Cambria Math" w:hAnsi="Cambria Math"/>
           </w:rPr>
-          <m:t>=</m:t>
-        </m:r>
-        <m:r>
-          <w:rPr>
-            <w:rFonts w:ascii="Cambria Math" w:hAnsi="Cambria Math"/>
-          </w:rPr>
-          <m:t xml:space="preserve">1 – </m:t>
+          <m:t xml:space="preserve">=1 – </m:t>
         </m:r>
         <m:sSup>
           <m:sSupPr>
@@ -4254,16 +4632,7 @@
                   <w:rPr>
                     <w:rFonts w:ascii="Cambria Math" w:hAnsi="Cambria Math"/>
                   </w:rPr>
-                  <m:t>0.</m:t>
-                </m:r>
-                <m:r>
-                  <m:rPr>
-                    <m:sty m:val="p"/>
-                  </m:rPr>
-                  <w:rPr>
-                    <w:rFonts w:ascii="Cambria Math" w:hAnsi="Cambria Math"/>
-                  </w:rPr>
-                  <m:t>10</m:t>
+                  <m:t>0.10</m:t>
                 </m:r>
               </m:e>
             </m:d>
@@ -4375,19 +4744,7 @@
         <w:rPr>
           <w:rFonts w:ascii="Cambria" w:hAnsi="Cambria"/>
         </w:rPr>
-        <w:t xml:space="preserve"> = Availability</w:t>
-      </w:r>
-      <w:r>
-        <w:rPr>
-          <w:rFonts w:ascii="Cambria" w:hAnsi="Cambria"/>
-        </w:rPr>
-        <w:t xml:space="preserve"> of web server component</w:t>
-      </w:r>
-      <w:r>
-        <w:rPr>
-          <w:rFonts w:ascii="Cambria" w:hAnsi="Cambria"/>
-        </w:rPr>
-        <w:t xml:space="preserve"> </w:t>
+        <w:t xml:space="preserve"> = Availability of web server component </w:t>
       </w:r>
     </w:p>
     <w:p>
@@ -4402,19 +4759,7 @@
         <w:rPr>
           <w:rFonts w:ascii="Cambria" w:hAnsi="Cambria"/>
         </w:rPr>
-        <w:t xml:space="preserve">                                                      x </w:t>
-      </w:r>
-      <w:r>
-        <w:rPr>
-          <w:rFonts w:ascii="Cambria" w:hAnsi="Cambria"/>
-        </w:rPr>
-        <w:t>Availability of app server component</w:t>
-      </w:r>
-      <w:r>
-        <w:rPr>
-          <w:rFonts w:ascii="Cambria" w:hAnsi="Cambria"/>
-        </w:rPr>
-        <w:t xml:space="preserve"> </w:t>
+        <w:t xml:space="preserve">                                                      x Availability of app server component </w:t>
       </w:r>
     </w:p>
     <w:p>
@@ -4429,13 +4774,7 @@
         <w:rPr>
           <w:rFonts w:ascii="Cambria" w:hAnsi="Cambria"/>
         </w:rPr>
-        <w:t xml:space="preserve">                                                      x </w:t>
-      </w:r>
-      <w:r>
-        <w:rPr>
-          <w:rFonts w:ascii="Cambria" w:hAnsi="Cambria"/>
-        </w:rPr>
-        <w:t>Availability of database server component</w:t>
+        <w:t xml:space="preserve">                                                      x Availability of database server component</w:t>
       </w:r>
     </w:p>
     <w:p>
@@ -4692,6 +5031,71 @@
         </w:rPr>
         <w:t>Ans:</w:t>
       </w:r>
+    </w:p>
+    <w:p>
+      <w:pPr>
+        <w:autoSpaceDE w:val="0"/>
+        <w:autoSpaceDN w:val="0"/>
+        <w:adjustRightInd w:val="0"/>
+        <w:spacing w:after="0" w:line="240" w:lineRule="auto"/>
+        <w:rPr>
+          <w:rFonts w:ascii="TimesNewRomanPSMT" w:hAnsi="TimesNewRomanPSMT" w:cs="TimesNewRomanPSMT"/>
+          <w:sz w:val="20"/>
+          <w:szCs w:val="20"/>
+        </w:rPr>
+      </w:pPr>
+      <w:r>
+        <w:rPr>
+          <w:rFonts w:ascii="TimesNewRomanPSMT" w:hAnsi="TimesNewRomanPSMT" w:cs="TimesNewRomanPSMT"/>
+          <w:sz w:val="20"/>
+          <w:szCs w:val="20"/>
+        </w:rPr>
+        <w:t>What is a volatile system? List the main types of changes that occur in a ubiquitous</w:t>
+      </w:r>
+    </w:p>
+    <w:p>
+      <w:pPr>
+        <w:spacing w:after="0"/>
+        <w:rPr>
+          <w:rFonts w:ascii="Cambria" w:hAnsi="Cambria"/>
+          <w:b/>
+          <w:bCs/>
+        </w:rPr>
+      </w:pPr>
+      <w:r>
+        <w:rPr>
+          <w:rFonts w:ascii="TimesNewRomanPSMT" w:hAnsi="TimesNewRomanPSMT" w:cs="TimesNewRomanPSMT"/>
+          <w:sz w:val="20"/>
+          <w:szCs w:val="20"/>
+        </w:rPr>
+        <w:t xml:space="preserve">system. </w:t>
+      </w:r>
+      <w:r>
+        <w:rPr>
+          <w:rFonts w:ascii="Times-Italic" w:hAnsi="Times-Italic" w:cs="Times-Italic"/>
+          <w:i/>
+          <w:iCs/>
+          <w:sz w:val="20"/>
+          <w:szCs w:val="20"/>
+        </w:rPr>
+        <w:t>page 821</w:t>
+      </w:r>
+    </w:p>
+    <w:p>
+      <w:pPr>
+        <w:spacing w:after="0"/>
+        <w:rPr>
+          <w:rFonts w:ascii="Cambria" w:hAnsi="Cambria"/>
+        </w:rPr>
+      </w:pPr>
+    </w:p>
+    <w:p>
+      <w:pPr>
+        <w:spacing w:after="0"/>
+        <w:rPr>
+          <w:rFonts w:ascii="Cambria" w:hAnsi="Cambria"/>
+        </w:rPr>
+      </w:pPr>
     </w:p>
     <w:p>
       <w:pPr>

</xml_diff>